<commit_message>
update UserGuide + PSP
</commit_message>
<xml_diff>
--- a/Documentation/ProjectDocumentation/Archivist_PSP.docx
+++ b/Documentation/ProjectDocumentation/Archivist_PSP.docx
@@ -1,6 +1,6 @@
 
 <file path=word/document.xml><?xml version="1.0" encoding="utf-8"?>
-<w:document xmlns:wpc="http://schemas.microsoft.com/office/word/2010/wordprocessingCanvas" xmlns:cx="http://schemas.microsoft.com/office/drawing/2014/chartex" xmlns:cx1="http://schemas.microsoft.com/office/drawing/2015/9/8/chartex" xmlns:cx2="http://schemas.microsoft.com/office/drawing/2015/10/21/chartex" xmlns:cx3="http://schemas.microsoft.com/office/drawing/2016/5/9/chartex" xmlns:cx4="http://schemas.microsoft.com/office/drawing/2016/5/10/chartex" xmlns:cx5="http://schemas.microsoft.com/office/drawing/2016/5/11/chartex" xmlns:cx6="http://schemas.microsoft.com/office/drawing/2016/5/12/chartex" xmlns:cx7="http://schemas.microsoft.com/office/drawing/2016/5/13/chartex" xmlns:cx8="http://schemas.microsoft.com/office/drawing/2016/5/14/chartex" xmlns:mc="http://schemas.openxmlformats.org/markup-compatibility/2006" xmlns:o="urn:schemas-microsoft-com:office:office" xmlns:r="http://schemas.openxmlformats.org/officeDocument/2006/relationships" xmlns:m="http://schemas.openxmlformats.org/officeDocument/2006/math" xmlns:v="urn:schemas-microsoft-com:vml" xmlns:wp14="http://schemas.microsoft.com/office/word/2010/wordprocessingDrawing" xmlns:wp="http://schemas.openxmlformats.org/drawingml/2006/wordprocessingDrawing" xmlns:w10="urn:schemas-microsoft-com:office:word" xmlns:w="http://schemas.openxmlformats.org/wordprocessingml/2006/main" xmlns:w14="http://schemas.microsoft.com/office/word/2010/wordml" xmlns:w15="http://schemas.microsoft.com/office/word/2012/wordml" xmlns:w16se="http://schemas.microsoft.com/office/word/2015/wordml/symex" xmlns:wpg="http://schemas.microsoft.com/office/word/2010/wordprocessingGroup" xmlns:wpi="http://schemas.microsoft.com/office/word/2010/wordprocessingInk" xmlns:wne="http://schemas.microsoft.com/office/word/2006/wordml" xmlns:wps="http://schemas.microsoft.com/office/word/2010/wordprocessingShape" mc:Ignorable="w14 w15 w16se wp14">
+<w:document xmlns:wpc="http://schemas.microsoft.com/office/word/2010/wordprocessingCanvas" xmlns:cx="http://schemas.microsoft.com/office/drawing/2014/chartex" xmlns:cx1="http://schemas.microsoft.com/office/drawing/2015/9/8/chartex" xmlns:cx2="http://schemas.microsoft.com/office/drawing/2015/10/21/chartex" xmlns:cx3="http://schemas.microsoft.com/office/drawing/2016/5/9/chartex" xmlns:cx4="http://schemas.microsoft.com/office/drawing/2016/5/10/chartex" xmlns:cx5="http://schemas.microsoft.com/office/drawing/2016/5/11/chartex" xmlns:cx6="http://schemas.microsoft.com/office/drawing/2016/5/12/chartex" xmlns:cx7="http://schemas.microsoft.com/office/drawing/2016/5/13/chartex" xmlns:cx8="http://schemas.microsoft.com/office/drawing/2016/5/14/chartex" xmlns:mc="http://schemas.openxmlformats.org/markup-compatibility/2006" xmlns:aink="http://schemas.microsoft.com/office/drawing/2016/ink" xmlns:am3d="http://schemas.microsoft.com/office/drawing/2017/model3d" xmlns:o="urn:schemas-microsoft-com:office:office" xmlns:r="http://schemas.openxmlformats.org/officeDocument/2006/relationships" xmlns:m="http://schemas.openxmlformats.org/officeDocument/2006/math" xmlns:v="urn:schemas-microsoft-com:vml" xmlns:wp14="http://schemas.microsoft.com/office/word/2010/wordprocessingDrawing" xmlns:wp="http://schemas.openxmlformats.org/drawingml/2006/wordprocessingDrawing" xmlns:w10="urn:schemas-microsoft-com:office:word" xmlns:w="http://schemas.openxmlformats.org/wordprocessingml/2006/main" xmlns:w14="http://schemas.microsoft.com/office/word/2010/wordml" xmlns:w15="http://schemas.microsoft.com/office/word/2012/wordml" xmlns:w16cid="http://schemas.microsoft.com/office/word/2016/wordml/cid" xmlns:w16se="http://schemas.microsoft.com/office/word/2015/wordml/symex" xmlns:wpg="http://schemas.microsoft.com/office/word/2010/wordprocessingGroup" xmlns:wpi="http://schemas.microsoft.com/office/word/2010/wordprocessingInk" xmlns:wne="http://schemas.microsoft.com/office/word/2006/wordml" xmlns:wps="http://schemas.microsoft.com/office/word/2010/wordprocessingShape" mc:Ignorable="w14 w15 w16se w16cid wp14">
   <w:body>
     <w:p>
       <w:bookmarkStart w:id="0" w:name="_GoBack"/>
@@ -50,7 +50,7 @@
 </file>
 
 <file path=word/styles.xml><?xml version="1.0" encoding="utf-8"?>
-<w:styles xmlns:mc="http://schemas.openxmlformats.org/markup-compatibility/2006" xmlns:r="http://schemas.openxmlformats.org/officeDocument/2006/relationships" xmlns:w="http://schemas.openxmlformats.org/wordprocessingml/2006/main" xmlns:w14="http://schemas.microsoft.com/office/word/2010/wordml" xmlns:w15="http://schemas.microsoft.com/office/word/2012/wordml" xmlns:w16se="http://schemas.microsoft.com/office/word/2015/wordml/symex" mc:Ignorable="w14 w15 w16se">
+<w:styles xmlns:mc="http://schemas.openxmlformats.org/markup-compatibility/2006" xmlns:r="http://schemas.openxmlformats.org/officeDocument/2006/relationships" xmlns:w="http://schemas.openxmlformats.org/wordprocessingml/2006/main" xmlns:w14="http://schemas.microsoft.com/office/word/2010/wordml" xmlns:w15="http://schemas.microsoft.com/office/word/2012/wordml" xmlns:w16cid="http://schemas.microsoft.com/office/word/2016/wordml/cid" xmlns:w16se="http://schemas.microsoft.com/office/word/2015/wordml/symex" mc:Ignorable="w14 w15 w16se w16cid">
   <w:docDefaults>
     <w:rPrDefault>
       <w:rPr>
@@ -66,7 +66,7 @@
       </w:pPr>
     </w:pPrDefault>
   </w:docDefaults>
-  <w:latentStyles w:defLockedState="0" w:defUIPriority="99" w:defSemiHidden="0" w:defUnhideWhenUsed="0" w:defQFormat="0" w:count="374">
+  <w:latentStyles w:defLockedState="0" w:defUIPriority="99" w:defSemiHidden="0" w:defUnhideWhenUsed="0" w:defQFormat="0" w:count="375">
     <w:lsdException w:name="Normal" w:uiPriority="0" w:qFormat="1"/>
     <w:lsdException w:name="heading 1" w:uiPriority="9" w:qFormat="1"/>
     <w:lsdException w:name="heading 2" w:semiHidden="1" w:uiPriority="9" w:unhideWhenUsed="1" w:qFormat="1"/>
@@ -172,7 +172,6 @@
     <w:lsdException w:name="HTML Sample" w:semiHidden="1" w:unhideWhenUsed="1"/>
     <w:lsdException w:name="HTML Typewriter" w:semiHidden="1" w:unhideWhenUsed="1"/>
     <w:lsdException w:name="HTML Variable" w:semiHidden="1" w:unhideWhenUsed="1"/>
-    <w:lsdException w:name="Normal Table" w:semiHidden="1" w:unhideWhenUsed="1"/>
     <w:lsdException w:name="annotation subject" w:semiHidden="1" w:unhideWhenUsed="1"/>
     <w:lsdException w:name="No List" w:semiHidden="1" w:unhideWhenUsed="1"/>
     <w:lsdException w:name="Outline List 1" w:semiHidden="1" w:unhideWhenUsed="1"/>
@@ -219,10 +218,8 @@
     <w:lsdException w:name="Table Subtle 2" w:semiHidden="1" w:unhideWhenUsed="1"/>
     <w:lsdException w:name="Table Web 1" w:semiHidden="1" w:unhideWhenUsed="1"/>
     <w:lsdException w:name="Table Web 2" w:semiHidden="1" w:unhideWhenUsed="1"/>
-    <w:lsdException w:name="Table Web 3" w:semiHidden="1" w:unhideWhenUsed="1"/>
     <w:lsdException w:name="Balloon Text" w:semiHidden="1" w:unhideWhenUsed="1"/>
     <w:lsdException w:name="Table Grid" w:uiPriority="39"/>
-    <w:lsdException w:name="Table Theme" w:semiHidden="1" w:unhideWhenUsed="1"/>
     <w:lsdException w:name="Placeholder Text" w:semiHidden="1"/>
     <w:lsdException w:name="No Spacing" w:uiPriority="1" w:qFormat="1"/>
     <w:lsdException w:name="Light Shading" w:uiPriority="60"/>
@@ -441,6 +438,7 @@
     <w:lsdException w:name="Mention" w:semiHidden="1" w:unhideWhenUsed="1"/>
     <w:lsdException w:name="Smart Hyperlink" w:semiHidden="1" w:unhideWhenUsed="1"/>
     <w:lsdException w:name="Hashtag" w:semiHidden="1" w:unhideWhenUsed="1"/>
+    <w:lsdException w:name="Unresolved Mention" w:semiHidden="1" w:unhideWhenUsed="1"/>
   </w:latentStyles>
   <w:style w:type="paragraph" w:default="1" w:styleId="Standard">
     <w:name w:val="Normal"/>
@@ -2931,7 +2929,7 @@
         <a:p>
           <a:r>
             <a:rPr lang="de-DE"/>
-            <a:t>Aufsetzen des Systems auf projektfremden einem Rechner</a:t>
+            <a:t>Aufsetzen des Systems auf projektfremdem Rechner</a:t>
           </a:r>
         </a:p>
       </dgm:t>
@@ -9843,7 +9841,7 @@
           </a:pPr>
           <a:r>
             <a:rPr lang="de-DE" sz="700" kern="1200"/>
-            <a:t>Aufsetzen des Systems auf projektfremden einem Rechner</a:t>
+            <a:t>Aufsetzen des Systems auf projektfremdem Rechner</a:t>
           </a:r>
         </a:p>
       </dsp:txBody>
@@ -13111,7 +13109,7 @@
 </file>
 
 <file path=customXml/itemProps1.xml><?xml version="1.0" encoding="utf-8"?>
-<ds:datastoreItem xmlns:ds="http://schemas.openxmlformats.org/officeDocument/2006/customXml" ds:itemID="{C466BB25-63C4-4E09-B9D8-9B04B4B0ED7F}">
+<ds:datastoreItem xmlns:ds="http://schemas.openxmlformats.org/officeDocument/2006/customXml" ds:itemID="{5A508AB8-938C-4815-B94B-A48BF3ECC7D4}">
   <ds:schemaRefs>
     <ds:schemaRef ds:uri="http://schemas.openxmlformats.org/officeDocument/2006/bibliography"/>
   </ds:schemaRefs>

</xml_diff>